<commit_message>
Updated version number for mai_4700_fix7.sql
git-svn-id: svn://127.0.0.1/mai@3594 521c773d-b55a-d943-8648-67ffa5d26747
</commit_message>
<xml_diff>
--- a/trunk/doc/readme_exmai04070001en_updt7.docx
+++ b/trunk/doc/readme_exmai04070001en_updt7.docx
@@ -72,8 +72,6 @@
           </wp:inline>
         </w:drawing>
       </w:r>
-      <w:bookmarkStart w:id="0" w:name="_GoBack"/>
-      <w:bookmarkEnd w:id="0"/>
     </w:p>
     <w:p/>
     <w:p/>
@@ -81,21 +79,11 @@
       <w:pPr>
         <w:pStyle w:val="coverinfo"/>
       </w:pPr>
-      <w:r>
-        <w:fldChar w:fldCharType="begin"/>
-      </w:r>
-      <w:r>
-        <w:instrText xml:space="preserve"> DOCPROPERTY  $Product$  \* MERGEFORMAT </w:instrText>
-      </w:r>
-      <w:r>
-        <w:fldChar w:fldCharType="separate"/>
-      </w:r>
-      <w:r>
-        <w:t>Maintenance Manager</w:t>
-      </w:r>
-      <w:r>
-        <w:fldChar w:fldCharType="end"/>
-      </w:r>
+      <w:fldSimple w:instr=" DOCPROPERTY  $Product$  \* MERGEFORMAT ">
+        <w:r>
+          <w:t>Maintenance Manager</w:t>
+        </w:r>
+      </w:fldSimple>
     </w:p>
     <w:p>
       <w:pPr>
@@ -593,12 +581,12 @@
           <w:numId w:val="23"/>
         </w:numPr>
       </w:pPr>
-      <w:bookmarkStart w:id="1" w:name="_Toc405297331"/>
+      <w:bookmarkStart w:id="0" w:name="_Toc405297331"/>
       <w:r>
         <w:lastRenderedPageBreak/>
         <w:t>Introduction</w:t>
       </w:r>
-      <w:bookmarkEnd w:id="1"/>
+      <w:bookmarkEnd w:id="0"/>
       <w:r>
         <w:t xml:space="preserve"> </w:t>
       </w:r>
@@ -674,11 +662,11 @@
       <w:pPr>
         <w:pStyle w:val="Heading1"/>
       </w:pPr>
-      <w:bookmarkStart w:id="2" w:name="_Toc405297332"/>
+      <w:bookmarkStart w:id="1" w:name="_Toc405297332"/>
       <w:r>
         <w:t>Fix Details</w:t>
       </w:r>
-      <w:bookmarkEnd w:id="2"/>
+      <w:bookmarkEnd w:id="1"/>
     </w:p>
     <w:tbl>
       <w:tblPr>
@@ -1510,11 +1498,11 @@
       <w:pPr>
         <w:pStyle w:val="Heading1"/>
       </w:pPr>
-      <w:bookmarkStart w:id="3" w:name="_Toc405297333"/>
+      <w:bookmarkStart w:id="2" w:name="_Toc405297333"/>
       <w:r>
         <w:t>List of Amended Files</w:t>
       </w:r>
-      <w:bookmarkEnd w:id="3"/>
+      <w:bookmarkEnd w:id="2"/>
     </w:p>
     <w:tbl>
       <w:tblPr>
@@ -1738,8 +1726,10 @@
               <w:pStyle w:val="TableText"/>
             </w:pPr>
             <w:r>
-              <w:t>3.0</w:t>
-            </w:r>
+              <w:t>3.1</w:t>
+            </w:r>
+            <w:bookmarkStart w:id="3" w:name="_GoBack"/>
+            <w:bookmarkEnd w:id="3"/>
           </w:p>
         </w:tc>
       </w:tr>
@@ -2515,17 +2505,7 @@
                 <w:i w:val="0"/>
                 <w:iCs w:val="0"/>
               </w:rPr>
-              <w:t xml:space="preserve">Inspections form (MAI3808) – </w:t>
-            </w:r>
-            <w:r>
-              <w:rPr>
-                <w:rStyle w:val="TableTitleline"/>
-                <w:b w:val="0"/>
-                <w:bCs w:val="0"/>
-                <w:i w:val="0"/>
-                <w:iCs w:val="0"/>
-              </w:rPr>
-              <w:t>Defect Asset Type / Asset fields changed to support hierarchical networks.</w:t>
+              <w:t>Inspections form (MAI3808) – Defect Asset Type / Asset fields changed to support hierarchical networks.</w:t>
             </w:r>
           </w:p>
         </w:tc>
@@ -2646,17 +2626,7 @@
                 <w:i w:val="0"/>
                 <w:iCs w:val="0"/>
               </w:rPr>
-              <w:t>Defect Selection</w:t>
-            </w:r>
-            <w:r>
-              <w:rPr>
-                <w:rStyle w:val="TableTitleline"/>
-                <w:b w:val="0"/>
-                <w:bCs w:val="0"/>
-                <w:i w:val="0"/>
-                <w:iCs w:val="0"/>
-              </w:rPr>
-              <w:t xml:space="preserve"> filter by Asset Type / Asset changed to support hierarchical networks.</w:t>
+              <w:t>Defect Selection filter by Asset Type / Asset changed to support hierarchical networks.</w:t>
             </w:r>
           </w:p>
         </w:tc>
@@ -3040,7 +3010,7 @@
             <w:fldChar w:fldCharType="separate"/>
           </w:r>
           <w:r>
-            <w:t>2-Dec-14</w:t>
+            <w:t>3-Dec-14</w:t>
           </w:r>
           <w:r>
             <w:fldChar w:fldCharType="end"/>
@@ -3200,21 +3170,11 @@
               <w:rStyle w:val="HighlightText"/>
             </w:rPr>
           </w:pPr>
-          <w:r>
-            <w:fldChar w:fldCharType="begin"/>
-          </w:r>
-          <w:r>
-            <w:instrText xml:space="preserve"> DOCPROPERTY  $Product$  \* MERGEFORMAT </w:instrText>
-          </w:r>
-          <w:r>
-            <w:fldChar w:fldCharType="separate"/>
-          </w:r>
-          <w:r>
-            <w:t>Maintenance Manager</w:t>
-          </w:r>
-          <w:r>
-            <w:fldChar w:fldCharType="end"/>
-          </w:r>
+          <w:fldSimple w:instr=" DOCPROPERTY  $Product$  \* MERGEFORMAT ">
+            <w:r>
+              <w:t>Maintenance Manager</w:t>
+            </w:r>
+          </w:fldSimple>
           <w:r>
             <w:t xml:space="preserve"> Fix Release </w:t>
           </w:r>
@@ -3264,21 +3224,11 @@
           <w:vAlign w:val="center"/>
         </w:tcPr>
         <w:p>
-          <w:r>
-            <w:fldChar w:fldCharType="begin"/>
-          </w:r>
-          <w:r>
-            <w:instrText xml:space="preserve"> DOCPROPERTY  "$Base Release$"  \* MERGEFORMAT </w:instrText>
-          </w:r>
-          <w:r>
-            <w:fldChar w:fldCharType="separate"/>
-          </w:r>
-          <w:r>
-            <w:t>4.7.0.x</w:t>
-          </w:r>
-          <w:r>
-            <w:fldChar w:fldCharType="end"/>
-          </w:r>
+          <w:fldSimple w:instr=" DOCPROPERTY  &quot;$Base Release$&quot;  \* MERGEFORMAT ">
+            <w:r>
+              <w:t>4.7.0.x</w:t>
+            </w:r>
+          </w:fldSimple>
           <w:r>
             <w:t xml:space="preserve"> Fix </w:t>
           </w:r>
@@ -3308,21 +3258,11 @@
           <w:r>
             <w:t xml:space="preserve">: </w:t>
           </w:r>
-          <w:r>
-            <w:fldChar w:fldCharType="begin"/>
-          </w:r>
-          <w:r>
-            <w:instrText xml:space="preserve"> DOCPROPERTY  "$Release Date$"  \* MERGEFORMAT </w:instrText>
-          </w:r>
-          <w:r>
-            <w:fldChar w:fldCharType="separate"/>
-          </w:r>
-          <w:r>
-            <w:t>2nd December 2014</w:t>
-          </w:r>
-          <w:r>
-            <w:fldChar w:fldCharType="end"/>
-          </w:r>
+          <w:fldSimple w:instr=" DOCPROPERTY  &quot;$Release Date$&quot;  \* MERGEFORMAT ">
+            <w:r>
+              <w:t>2nd December 2014</w:t>
+            </w:r>
+          </w:fldSimple>
         </w:p>
       </w:tc>
       <w:tc>
@@ -3347,7 +3287,7 @@
             <w:rPr>
               <w:noProof/>
             </w:rPr>
-            <w:t>3</w:t>
+            <w:t>5</w:t>
           </w:r>
           <w:r>
             <w:rPr>

</xml_diff>

<commit_message>
Added enhancement for the Asset Query button in mai3800
git-svn-id: svn://127.0.0.1/mai@3606 521c773d-b55a-d943-8648-67ffa5d26747
</commit_message>
<xml_diff>
--- a/trunk/doc/readme_exmai04070001en_updt7.docx
+++ b/trunk/doc/readme_exmai04070001en_updt7.docx
@@ -79,11 +79,21 @@
       <w:pPr>
         <w:pStyle w:val="coverinfo"/>
       </w:pPr>
-      <w:fldSimple w:instr=" DOCPROPERTY  $Product$  \* MERGEFORMAT ">
-        <w:r>
-          <w:t>Maintenance Manager</w:t>
-        </w:r>
-      </w:fldSimple>
+      <w:r>
+        <w:fldChar w:fldCharType="begin"/>
+      </w:r>
+      <w:r>
+        <w:instrText xml:space="preserve"> DOCPROPERTY  $Product$  \* MERGEFORMAT </w:instrText>
+      </w:r>
+      <w:r>
+        <w:fldChar w:fldCharType="separate"/>
+      </w:r>
+      <w:r>
+        <w:t>Maintenance Manager</w:t>
+      </w:r>
+      <w:r>
+        <w:fldChar w:fldCharType="end"/>
+      </w:r>
     </w:p>
     <w:p>
       <w:pPr>
@@ -109,7 +119,6 @@
         <w:pStyle w:val="CoverVersion"/>
       </w:pPr>
     </w:p>
-    <w:proofErr w:type="gramStart"/>
     <w:p>
       <w:pPr>
         <w:pStyle w:val="CoverVersion"/>
@@ -124,12 +133,16 @@
         <w:fldChar w:fldCharType="separate"/>
       </w:r>
       <w:r>
-        <w:t>4.7.0.x</w:t>
-      </w:r>
+        <w:t>4.7.0</w:t>
+      </w:r>
+      <w:proofErr w:type="gramStart"/>
+      <w:r>
+        <w:t>.x</w:t>
+      </w:r>
+      <w:proofErr w:type="gramEnd"/>
       <w:r>
         <w:fldChar w:fldCharType="end"/>
       </w:r>
-      <w:proofErr w:type="gramEnd"/>
       <w:r>
         <w:t xml:space="preserve"> Fix </w:t>
       </w:r>
@@ -595,51 +608,31 @@
       <w:r>
         <w:t xml:space="preserve">This document defines the changes made to the </w:t>
       </w:r>
+      <w:fldSimple w:instr=" DOCPROPERTY  $Product$  \* MERGEFORMAT ">
+        <w:r>
+          <w:t>Maintenance Manager</w:t>
+        </w:r>
+      </w:fldSimple>
       <w:r>
         <w:fldChar w:fldCharType="begin"/>
       </w:r>
       <w:r>
-        <w:instrText xml:space="preserve"> DOCPROPERTY  $Product$  \* MERGEFORMAT </w:instrText>
-      </w:r>
-      <w:r>
-        <w:fldChar w:fldCharType="separate"/>
-      </w:r>
-      <w:r>
-        <w:t>Maintenance Manager</w:t>
+        <w:instrText xml:space="preserve"> SUBJECT   \* MERGEFORMAT </w:instrText>
       </w:r>
       <w:r>
         <w:fldChar w:fldCharType="end"/>
       </w:r>
       <w:r>
-        <w:fldChar w:fldCharType="begin"/>
-      </w:r>
-      <w:r>
-        <w:instrText xml:space="preserve"> SUBJECT   \* MERGEFORMAT </w:instrText>
-      </w:r>
-      <w:r>
-        <w:fldChar w:fldCharType="end"/>
-      </w:r>
-      <w:r>
         <w:t xml:space="preserve"> </w:t>
       </w:r>
       <w:r>
         <w:t xml:space="preserve">product for </w:t>
       </w:r>
-      <w:r>
-        <w:fldChar w:fldCharType="begin"/>
-      </w:r>
-      <w:r>
-        <w:instrText xml:space="preserve"> DOCPROPERTY  "$Base Release$"  \* MERGEFORMAT </w:instrText>
-      </w:r>
-      <w:r>
-        <w:fldChar w:fldCharType="separate"/>
-      </w:r>
-      <w:r>
-        <w:t>4.7.0.x</w:t>
-      </w:r>
-      <w:r>
-        <w:fldChar w:fldCharType="end"/>
-      </w:r>
+      <w:fldSimple w:instr=" DOCPROPERTY  &quot;$Base Release$&quot;  \* MERGEFORMAT ">
+        <w:r>
+          <w:t>4.7.0.x</w:t>
+        </w:r>
+      </w:fldSimple>
       <w:r>
         <w:t xml:space="preserve"> Fix </w:t>
       </w:r>
@@ -724,21 +717,11 @@
             <w:pPr>
               <w:pStyle w:val="TableText"/>
             </w:pPr>
-            <w:r>
-              <w:fldChar w:fldCharType="begin"/>
-            </w:r>
-            <w:r>
-              <w:instrText xml:space="preserve"> DOCPROPERTY  "$Base Release$"  \* MERGEFORMAT </w:instrText>
-            </w:r>
-            <w:r>
-              <w:fldChar w:fldCharType="separate"/>
-            </w:r>
-            <w:r>
-              <w:t>4.7.0.x</w:t>
-            </w:r>
-            <w:r>
-              <w:fldChar w:fldCharType="end"/>
-            </w:r>
+            <w:fldSimple w:instr=" DOCPROPERTY  &quot;$Base Release$&quot;  \* MERGEFORMAT ">
+              <w:r>
+                <w:t>4.7.0.x</w:t>
+              </w:r>
+            </w:fldSimple>
           </w:p>
         </w:tc>
       </w:tr>
@@ -1728,8 +1711,6 @@
             <w:r>
               <w:t>3.1</w:t>
             </w:r>
-            <w:bookmarkStart w:id="3" w:name="_GoBack"/>
-            <w:bookmarkEnd w:id="3"/>
           </w:p>
         </w:tc>
       </w:tr>
@@ -1804,12 +1785,12 @@
       <w:pPr>
         <w:pStyle w:val="Heading1"/>
       </w:pPr>
-      <w:bookmarkStart w:id="4" w:name="_Toc405297334"/>
+      <w:bookmarkStart w:id="3" w:name="_Toc405297334"/>
       <w:r>
         <w:lastRenderedPageBreak/>
         <w:t>Change Details</w:t>
       </w:r>
-      <w:bookmarkEnd w:id="4"/>
+      <w:bookmarkEnd w:id="3"/>
     </w:p>
     <w:p>
       <w:r>
@@ -2079,12 +2060,12 @@
       <w:pPr>
         <w:pStyle w:val="Heading1"/>
       </w:pPr>
-      <w:bookmarkStart w:id="5" w:name="_Toc405297335"/>
+      <w:bookmarkStart w:id="4" w:name="_Toc405297335"/>
       <w:r>
         <w:lastRenderedPageBreak/>
         <w:t>Log No. Summary</w:t>
       </w:r>
-      <w:bookmarkEnd w:id="5"/>
+      <w:bookmarkEnd w:id="4"/>
     </w:p>
     <w:p>
       <w:r>
@@ -2641,6 +2622,101 @@
             </w:pPr>
             <w:r>
               <w:t>Defect 155739</w:t>
+            </w:r>
+          </w:p>
+        </w:tc>
+        <w:tc>
+          <w:tcPr>
+            <w:tcW w:w="2243" w:type="dxa"/>
+            <w:shd w:val="clear" w:color="auto" w:fill="FFFFFF" w:themeFill="background1"/>
+          </w:tcPr>
+          <w:p>
+            <w:pPr>
+              <w:pStyle w:val="TableText"/>
+            </w:pPr>
+            <w:r>
+              <w:t>-</w:t>
+            </w:r>
+          </w:p>
+        </w:tc>
+      </w:tr>
+      <w:tr>
+        <w:trPr>
+          <w:trHeight w:val="181"/>
+        </w:trPr>
+        <w:tc>
+          <w:tcPr>
+            <w:tcW w:w="5965" w:type="dxa"/>
+            <w:shd w:val="clear" w:color="auto" w:fill="FFFFFF" w:themeFill="background1"/>
+          </w:tcPr>
+          <w:p>
+            <w:pPr>
+              <w:pStyle w:val="TableText"/>
+              <w:rPr>
+                <w:rStyle w:val="TableTitleline"/>
+                <w:b w:val="0"/>
+                <w:bCs w:val="0"/>
+                <w:i w:val="0"/>
+                <w:iCs w:val="0"/>
+              </w:rPr>
+            </w:pPr>
+            <w:r>
+              <w:rPr>
+                <w:rStyle w:val="TableTitleline"/>
+                <w:b w:val="0"/>
+                <w:bCs w:val="0"/>
+                <w:i w:val="0"/>
+                <w:iCs w:val="0"/>
+              </w:rPr>
+              <w:t xml:space="preserve">Works Orders form (MAI3800) – The “Asset Query” button in the Defect Selection filter has been changed to call the </w:t>
+            </w:r>
+            <w:proofErr w:type="spellStart"/>
+            <w:r>
+              <w:rPr>
+                <w:rStyle w:val="TableTitleline"/>
+                <w:b w:val="0"/>
+                <w:bCs w:val="0"/>
+                <w:i w:val="0"/>
+                <w:iCs w:val="0"/>
+              </w:rPr>
+              <w:t>exor</w:t>
+            </w:r>
+            <w:proofErr w:type="spellEnd"/>
+            <w:r>
+              <w:rPr>
+                <w:rStyle w:val="TableTitleline"/>
+                <w:b w:val="0"/>
+                <w:bCs w:val="0"/>
+                <w:i w:val="0"/>
+                <w:iCs w:val="0"/>
+              </w:rPr>
+              <w:t xml:space="preserve"> Locator form to perform an asset search in line with other s</w:t>
+            </w:r>
+            <w:bookmarkStart w:id="5" w:name="_GoBack"/>
+            <w:bookmarkEnd w:id="5"/>
+            <w:r>
+              <w:rPr>
+                <w:rStyle w:val="TableTitleline"/>
+                <w:b w:val="0"/>
+                <w:bCs w:val="0"/>
+                <w:i w:val="0"/>
+                <w:iCs w:val="0"/>
+              </w:rPr>
+              <w:t>imilar buttons in the product.</w:t>
+            </w:r>
+          </w:p>
+        </w:tc>
+        <w:tc>
+          <w:tcPr>
+            <w:tcW w:w="2070" w:type="dxa"/>
+            <w:shd w:val="clear" w:color="auto" w:fill="FFFFFF" w:themeFill="background1"/>
+          </w:tcPr>
+          <w:p>
+            <w:pPr>
+              <w:pStyle w:val="TableText"/>
+            </w:pPr>
+            <w:r>
+              <w:t>Enhancement 158813</w:t>
             </w:r>
           </w:p>
         </w:tc>
@@ -3010,7 +3086,7 @@
             <w:fldChar w:fldCharType="separate"/>
           </w:r>
           <w:r>
-            <w:t>3-Dec-14</w:t>
+            <w:t>10-Dec-14</w:t>
           </w:r>
           <w:r>
             <w:fldChar w:fldCharType="end"/>
@@ -3170,11 +3246,21 @@
               <w:rStyle w:val="HighlightText"/>
             </w:rPr>
           </w:pPr>
-          <w:fldSimple w:instr=" DOCPROPERTY  $Product$  \* MERGEFORMAT ">
-            <w:r>
-              <w:t>Maintenance Manager</w:t>
-            </w:r>
-          </w:fldSimple>
+          <w:r>
+            <w:fldChar w:fldCharType="begin"/>
+          </w:r>
+          <w:r>
+            <w:instrText xml:space="preserve"> DOCPROPERTY  $Product$  \* MERGEFORMAT </w:instrText>
+          </w:r>
+          <w:r>
+            <w:fldChar w:fldCharType="separate"/>
+          </w:r>
+          <w:r>
+            <w:t>Maintenance Manager</w:t>
+          </w:r>
+          <w:r>
+            <w:fldChar w:fldCharType="end"/>
+          </w:r>
           <w:r>
             <w:t xml:space="preserve"> Fix Release </w:t>
           </w:r>
@@ -3224,11 +3310,21 @@
           <w:vAlign w:val="center"/>
         </w:tcPr>
         <w:p>
-          <w:fldSimple w:instr=" DOCPROPERTY  &quot;$Base Release$&quot;  \* MERGEFORMAT ">
-            <w:r>
-              <w:t>4.7.0.x</w:t>
-            </w:r>
-          </w:fldSimple>
+          <w:r>
+            <w:fldChar w:fldCharType="begin"/>
+          </w:r>
+          <w:r>
+            <w:instrText xml:space="preserve"> DOCPROPERTY  "$Base Release$"  \* MERGEFORMAT </w:instrText>
+          </w:r>
+          <w:r>
+            <w:fldChar w:fldCharType="separate"/>
+          </w:r>
+          <w:r>
+            <w:t>4.7.0.x</w:t>
+          </w:r>
+          <w:r>
+            <w:fldChar w:fldCharType="end"/>
+          </w:r>
           <w:r>
             <w:t xml:space="preserve"> Fix </w:t>
           </w:r>
@@ -3258,11 +3354,21 @@
           <w:r>
             <w:t xml:space="preserve">: </w:t>
           </w:r>
-          <w:fldSimple w:instr=" DOCPROPERTY  &quot;$Release Date$&quot;  \* MERGEFORMAT ">
-            <w:r>
-              <w:t>2nd December 2014</w:t>
-            </w:r>
-          </w:fldSimple>
+          <w:r>
+            <w:fldChar w:fldCharType="begin"/>
+          </w:r>
+          <w:r>
+            <w:instrText xml:space="preserve"> DOCPROPERTY  "$Release Date$"  \* MERGEFORMAT </w:instrText>
+          </w:r>
+          <w:r>
+            <w:fldChar w:fldCharType="separate"/>
+          </w:r>
+          <w:r>
+            <w:t>2nd December 2014</w:t>
+          </w:r>
+          <w:r>
+            <w:fldChar w:fldCharType="end"/>
+          </w:r>
         </w:p>
       </w:tc>
       <w:tc>
@@ -3287,7 +3393,7 @@
             <w:rPr>
               <w:noProof/>
             </w:rPr>
-            <w:t>5</w:t>
+            <w:t>3</w:t>
           </w:r>
           <w:r>
             <w:rPr>

</xml_diff>